<commit_message>
submit ss1 module 3
</commit_message>
<xml_diff>
--- a/Module2/Tài liệu/CG-DN CaseStudy Furama Resort Module 2_v3.1_TrungDP.docx
+++ b/Module2/Tài liệu/CG-DN CaseStudy Furama Resort Module 2_v3.1_TrungDP.docx
@@ -4839,7 +4839,6 @@
         <w:t xml:space="preserve"> </w:t>
       </w:r>
       <w:proofErr w:type="spellStart"/>
-      <w:proofErr w:type="gramStart"/>
       <w:r>
         <w:rPr>
           <w:rFonts w:ascii="Times New Roman" w:eastAsia="Times New Roman" w:hAnsi="Times New Roman" w:cs="Times New Roman"/>
@@ -4857,16 +4856,7 @@
           <w:sz w:val="26"/>
           <w:szCs w:val="26"/>
         </w:rPr>
-        <w:t xml:space="preserve"> ,</w:t>
-      </w:r>
-      <w:proofErr w:type="gramEnd"/>
-      <w:r>
-        <w:rPr>
-          <w:rFonts w:ascii="Times New Roman" w:eastAsia="Times New Roman" w:hAnsi="Times New Roman" w:cs="Times New Roman"/>
-          <w:sz w:val="26"/>
-          <w:szCs w:val="26"/>
-        </w:rPr>
-        <w:t xml:space="preserve"> </w:t>
+        <w:t xml:space="preserve"> , </w:t>
       </w:r>
       <w:proofErr w:type="spellStart"/>
       <w:r>
@@ -9045,7 +9035,6 @@
         <w:t xml:space="preserve">models, views, </w:t>
       </w:r>
       <w:proofErr w:type="spellStart"/>
-      <w:proofErr w:type="gramStart"/>
       <w:r>
         <w:rPr>
           <w:rFonts w:ascii="Times New Roman" w:eastAsia="Times New Roman" w:hAnsi="Times New Roman" w:cs="Times New Roman"/>
@@ -9055,7 +9044,6 @@
         <w:t>controllers,utils</w:t>
       </w:r>
       <w:proofErr w:type="spellEnd"/>
-      <w:proofErr w:type="gramEnd"/>
       <w:r>
         <w:rPr>
           <w:rFonts w:ascii="Times New Roman" w:eastAsia="Times New Roman" w:hAnsi="Times New Roman" w:cs="Times New Roman"/>
@@ -9878,7 +9866,6 @@
         <w:t xml:space="preserve">method </w:t>
       </w:r>
       <w:proofErr w:type="spellStart"/>
-      <w:proofErr w:type="gramStart"/>
       <w:r>
         <w:rPr>
           <w:rFonts w:ascii="Times New Roman" w:eastAsia="Times New Roman" w:hAnsi="Times New Roman" w:cs="Times New Roman"/>
@@ -9898,18 +9885,7 @@
           <w:szCs w:val="24"/>
           <w:highlight w:val="yellow"/>
         </w:rPr>
-        <w:t>(</w:t>
-      </w:r>
-      <w:proofErr w:type="gramEnd"/>
-      <w:r>
-        <w:rPr>
-          <w:rFonts w:ascii="Times New Roman" w:eastAsia="Times New Roman" w:hAnsi="Times New Roman" w:cs="Times New Roman"/>
-          <w:b/>
-          <w:sz w:val="24"/>
-          <w:szCs w:val="24"/>
-          <w:highlight w:val="yellow"/>
-        </w:rPr>
-        <w:t>)</w:t>
+        <w:t>()</w:t>
       </w:r>
       <w:r>
         <w:rPr>
@@ -13098,36 +13074,15 @@
           <w:szCs w:val="24"/>
           <w:highlight w:val="white"/>
         </w:rPr>
-        <w:t>encapsulation</w:t>
-      </w:r>
-      <w:proofErr w:type="gramStart"/>
-      <w:r>
-        <w:rPr>
-          <w:rFonts w:ascii="Times New Roman" w:eastAsia="Times New Roman" w:hAnsi="Times New Roman" w:cs="Times New Roman"/>
-          <w:i/>
-          <w:color w:val="252525"/>
-          <w:sz w:val="24"/>
-          <w:szCs w:val="24"/>
-          <w:highlight w:val="white"/>
-        </w:rPr>
-        <w:t xml:space="preserve">) </w:t>
-      </w:r>
-      <w:r>
-        <w:rPr>
-          <w:rFonts w:ascii="Times New Roman" w:eastAsia="Times New Roman" w:hAnsi="Times New Roman" w:cs="Times New Roman"/>
-          <w:sz w:val="24"/>
-          <w:szCs w:val="24"/>
-        </w:rPr>
-        <w:t>,</w:t>
-      </w:r>
-      <w:proofErr w:type="gramEnd"/>
-      <w:r>
-        <w:rPr>
-          <w:rFonts w:ascii="Times New Roman" w:eastAsia="Times New Roman" w:hAnsi="Times New Roman" w:cs="Times New Roman"/>
-          <w:sz w:val="24"/>
-          <w:szCs w:val="24"/>
-        </w:rPr>
-        <w:t xml:space="preserve"> </w:t>
+        <w:t xml:space="preserve">encapsulation) </w:t>
+      </w:r>
+      <w:r>
+        <w:rPr>
+          <w:rFonts w:ascii="Times New Roman" w:eastAsia="Times New Roman" w:hAnsi="Times New Roman" w:cs="Times New Roman"/>
+          <w:sz w:val="24"/>
+          <w:szCs w:val="24"/>
+        </w:rPr>
+        <w:t xml:space="preserve">, </w:t>
       </w:r>
       <w:proofErr w:type="spellStart"/>
       <w:r>
@@ -19836,27 +19791,7 @@
           <w:sz w:val="24"/>
           <w:szCs w:val="24"/>
         </w:rPr>
-        <w:t xml:space="preserve">, static property, static block, override </w:t>
-      </w:r>
-      <w:proofErr w:type="gramStart"/>
-      <w:r>
-        <w:rPr>
-          <w:rFonts w:ascii="Times New Roman" w:eastAsia="Times New Roman" w:hAnsi="Times New Roman" w:cs="Times New Roman"/>
-          <w:i/>
-          <w:sz w:val="24"/>
-          <w:szCs w:val="24"/>
-        </w:rPr>
-        <w:t>equals(</w:t>
-      </w:r>
-      <w:proofErr w:type="gramEnd"/>
-      <w:r>
-        <w:rPr>
-          <w:rFonts w:ascii="Times New Roman" w:eastAsia="Times New Roman" w:hAnsi="Times New Roman" w:cs="Times New Roman"/>
-          <w:i/>
-          <w:sz w:val="24"/>
-          <w:szCs w:val="24"/>
-        </w:rPr>
-        <w:t xml:space="preserve">), </w:t>
+        <w:t xml:space="preserve">, static property, static block, override equals(), </w:t>
       </w:r>
       <w:proofErr w:type="spellStart"/>
       <w:r>
@@ -23237,16 +23172,24 @@
           <w:sz w:val="24"/>
           <w:szCs w:val="24"/>
         </w:rPr>
-        <w:t xml:space="preserve"> </w:t>
-      </w:r>
-      <w:proofErr w:type="spellStart"/>
-      <w:r>
-        <w:rPr>
-          <w:rFonts w:ascii="Times New Roman" w:eastAsia="Times New Roman" w:hAnsi="Times New Roman" w:cs="Times New Roman"/>
-          <w:sz w:val="24"/>
-          <w:szCs w:val="24"/>
-        </w:rPr>
-        <w:t>danh</w:t>
+        <w:t xml:space="preserve"> d</w:t>
+      </w:r>
+      <w:r>
+        <w:rPr>
+          <w:rFonts w:ascii="Times New Roman" w:eastAsia="Times New Roman" w:hAnsi="Times New Roman" w:cs="Times New Roman"/>
+          <w:sz w:val="24"/>
+          <w:szCs w:val="24"/>
+        </w:rPr>
+        <w:t>**</w:t>
+      </w:r>
+      <w:proofErr w:type="spellStart"/>
+      <w:r>
+        <w:rPr>
+          <w:rFonts w:ascii="Times New Roman" w:eastAsia="Times New Roman" w:hAnsi="Times New Roman" w:cs="Times New Roman"/>
+          <w:sz w:val="24"/>
+          <w:szCs w:val="24"/>
+        </w:rPr>
+        <w:t>anh</w:t>
       </w:r>
       <w:proofErr w:type="spellEnd"/>
       <w:r>
@@ -24195,27 +24138,7 @@
           <w:sz w:val="24"/>
           <w:szCs w:val="24"/>
         </w:rPr>
-        <w:t>(</w:t>
-      </w:r>
-      <w:proofErr w:type="gramStart"/>
-      <w:r>
-        <w:rPr>
-          <w:rFonts w:ascii="Times New Roman" w:eastAsia="Times New Roman" w:hAnsi="Times New Roman" w:cs="Times New Roman"/>
-          <w:color w:val="FF0000"/>
-          <w:sz w:val="24"/>
-          <w:szCs w:val="24"/>
-        </w:rPr>
-        <w:t>update</w:t>
-      </w:r>
-      <w:proofErr w:type="gramEnd"/>
-      <w:r>
-        <w:rPr>
-          <w:rFonts w:ascii="Times New Roman" w:eastAsia="Times New Roman" w:hAnsi="Times New Roman" w:cs="Times New Roman"/>
-          <w:color w:val="FF0000"/>
-          <w:sz w:val="24"/>
-          <w:szCs w:val="24"/>
-        </w:rPr>
-        <w:t xml:space="preserve"> </w:t>
+        <w:t xml:space="preserve">(update </w:t>
       </w:r>
       <w:proofErr w:type="spellStart"/>
       <w:r>
@@ -25828,27 +25751,7 @@
           <w:sz w:val="24"/>
           <w:szCs w:val="24"/>
         </w:rPr>
-        <w:t xml:space="preserve">, override method </w:t>
-      </w:r>
-      <w:proofErr w:type="gramStart"/>
-      <w:r>
-        <w:rPr>
-          <w:rFonts w:ascii="Times New Roman" w:eastAsia="Times New Roman" w:hAnsi="Times New Roman" w:cs="Times New Roman"/>
-          <w:i/>
-          <w:sz w:val="24"/>
-          <w:szCs w:val="24"/>
-        </w:rPr>
-        <w:t>equals(</w:t>
-      </w:r>
-      <w:proofErr w:type="gramEnd"/>
-      <w:r>
-        <w:rPr>
-          <w:rFonts w:ascii="Times New Roman" w:eastAsia="Times New Roman" w:hAnsi="Times New Roman" w:cs="Times New Roman"/>
-          <w:i/>
-          <w:sz w:val="24"/>
-          <w:szCs w:val="24"/>
-        </w:rPr>
-        <w:t xml:space="preserve">), </w:t>
+        <w:t xml:space="preserve">, override method equals(), </w:t>
       </w:r>
       <w:proofErr w:type="spellStart"/>
       <w:r>

</xml_diff>